<commit_message>
use case diagrams, questions that's been answer, revised event table
</commit_message>
<xml_diff>
--- a/Use Case Diagrams/Main Menu 1.0.docx
+++ b/Use Case Diagrams/Main Menu 1.0.docx
@@ -9,8 +9,8 @@
         <w:tblLook w:val="04A0" w:firstRow="1" w:lastRow="0" w:firstColumn="1" w:lastColumn="0" w:noHBand="0" w:noVBand="1"/>
       </w:tblPr>
       <w:tblGrid>
-        <w:gridCol w:w="2628"/>
-        <w:gridCol w:w="6948"/>
+        <w:gridCol w:w="2613"/>
+        <w:gridCol w:w="6737"/>
       </w:tblGrid>
       <w:tr>
         <w:trPr>
@@ -322,64 +322,6 @@
               </w:rPr>
               <w:t>Game is booted up</w:t>
             </w:r>
-          </w:p>
-        </w:tc>
-      </w:tr>
-      <w:tr>
-        <w:tc>
-          <w:tcPr>
-            <w:tcW w:w="2628" w:type="dxa"/>
-            <w:tcBorders>
-              <w:top w:val="nil"/>
-              <w:bottom w:val="nil"/>
-              <w:right w:val="nil"/>
-            </w:tcBorders>
-          </w:tcPr>
-          <w:p>
-            <w:pPr>
-              <w:rPr>
-                <w:rFonts w:ascii="Times New Roman" w:hAnsi="Times New Roman" w:cs="Times New Roman"/>
-                <w:b/>
-                <w:sz w:val="24"/>
-              </w:rPr>
-            </w:pPr>
-            <w:r>
-              <w:rPr>
-                <w:rFonts w:ascii="Times New Roman" w:hAnsi="Times New Roman" w:cs="Times New Roman"/>
-                <w:b/>
-                <w:sz w:val="24"/>
-              </w:rPr>
-              <w:t>Postconditions:</w:t>
-            </w:r>
-          </w:p>
-        </w:tc>
-        <w:tc>
-          <w:tcPr>
-            <w:tcW w:w="6948" w:type="dxa"/>
-            <w:tcBorders>
-              <w:top w:val="nil"/>
-              <w:left w:val="nil"/>
-              <w:bottom w:val="nil"/>
-            </w:tcBorders>
-          </w:tcPr>
-          <w:p>
-            <w:pPr>
-              <w:rPr>
-                <w:rFonts w:ascii="Times New Roman" w:hAnsi="Times New Roman" w:cs="Times New Roman"/>
-              </w:rPr>
-            </w:pPr>
-            <w:r>
-              <w:rPr>
-                <w:rFonts w:ascii="Times New Roman" w:hAnsi="Times New Roman" w:cs="Times New Roman"/>
-              </w:rPr>
-              <w:t xml:space="preserve">User goes </w:t>
-            </w:r>
-            <w:r>
-              <w:rPr>
-                <w:rFonts w:ascii="Times New Roman" w:hAnsi="Times New Roman" w:cs="Times New Roman"/>
-              </w:rPr>
-              <w:t>to a new UI</w:t>
-            </w:r>
             <w:r>
               <w:rPr>
                 <w:rFonts w:ascii="Times New Roman" w:hAnsi="Times New Roman" w:cs="Times New Roman"/>
@@ -413,6 +355,70 @@
                 <w:b/>
                 <w:sz w:val="24"/>
               </w:rPr>
+              <w:t>Postconditions:</w:t>
+            </w:r>
+          </w:p>
+        </w:tc>
+        <w:tc>
+          <w:tcPr>
+            <w:tcW w:w="6948" w:type="dxa"/>
+            <w:tcBorders>
+              <w:top w:val="nil"/>
+              <w:left w:val="nil"/>
+              <w:bottom w:val="nil"/>
+            </w:tcBorders>
+          </w:tcPr>
+          <w:p>
+            <w:pPr>
+              <w:rPr>
+                <w:rFonts w:ascii="Times New Roman" w:hAnsi="Times New Roman" w:cs="Times New Roman"/>
+              </w:rPr>
+            </w:pPr>
+            <w:r>
+              <w:rPr>
+                <w:rFonts w:ascii="Times New Roman" w:hAnsi="Times New Roman" w:cs="Times New Roman"/>
+              </w:rPr>
+              <w:t xml:space="preserve">User goes </w:t>
+            </w:r>
+            <w:r>
+              <w:rPr>
+                <w:rFonts w:ascii="Times New Roman" w:hAnsi="Times New Roman" w:cs="Times New Roman"/>
+              </w:rPr>
+              <w:t>to a new UI</w:t>
+            </w:r>
+            <w:r>
+              <w:rPr>
+                <w:rFonts w:ascii="Times New Roman" w:hAnsi="Times New Roman" w:cs="Times New Roman"/>
+              </w:rPr>
+              <w:t>.</w:t>
+            </w:r>
+          </w:p>
+        </w:tc>
+      </w:tr>
+      <w:tr>
+        <w:tc>
+          <w:tcPr>
+            <w:tcW w:w="2628" w:type="dxa"/>
+            <w:tcBorders>
+              <w:top w:val="nil"/>
+              <w:bottom w:val="nil"/>
+              <w:right w:val="nil"/>
+            </w:tcBorders>
+          </w:tcPr>
+          <w:p>
+            <w:pPr>
+              <w:rPr>
+                <w:rFonts w:ascii="Times New Roman" w:hAnsi="Times New Roman" w:cs="Times New Roman"/>
+                <w:b/>
+                <w:sz w:val="24"/>
+              </w:rPr>
+            </w:pPr>
+            <w:r>
+              <w:rPr>
+                <w:rFonts w:ascii="Times New Roman" w:hAnsi="Times New Roman" w:cs="Times New Roman"/>
+                <w:b/>
+                <w:sz w:val="24"/>
+              </w:rPr>
               <w:t>Special Requirements:</w:t>
             </w:r>
           </w:p>
@@ -437,6 +443,12 @@
                 <w:rFonts w:ascii="Times New Roman" w:hAnsi="Times New Roman" w:cs="Times New Roman"/>
               </w:rPr>
               <w:t>The transition to new screen be under 5 seconds</w:t>
+            </w:r>
+            <w:r>
+              <w:rPr>
+                <w:rFonts w:ascii="Times New Roman" w:hAnsi="Times New Roman" w:cs="Times New Roman"/>
+              </w:rPr>
+              <w:t>.</w:t>
             </w:r>
           </w:p>
           <w:p>
@@ -503,8 +515,8 @@
               <w:tblLook w:val="04A0" w:firstRow="1" w:lastRow="0" w:firstColumn="1" w:lastColumn="0" w:noHBand="0" w:noVBand="1"/>
             </w:tblPr>
             <w:tblGrid>
-              <w:gridCol w:w="4672"/>
-              <w:gridCol w:w="4673"/>
+              <w:gridCol w:w="4565"/>
+              <w:gridCol w:w="4569"/>
             </w:tblGrid>
             <w:tr>
               <w:tc>
@@ -555,6 +567,9 @@
               </w:tc>
             </w:tr>
             <w:tr>
+              <w:trPr>
+                <w:trHeight w:val="720"/>
+              </w:trPr>
               <w:tc>
                 <w:tcPr>
                   <w:tcW w:w="4672" w:type="dxa"/>
@@ -595,9 +610,13 @@
                     <w:t>starts the program.</w:t>
                   </w:r>
                 </w:p>
+              </w:tc>
+              <w:tc>
+                <w:tcPr>
+                  <w:tcW w:w="4673" w:type="dxa"/>
+                </w:tcPr>
                 <w:p>
                   <w:pPr>
-                    <w:pStyle w:val="ListParagraph"/>
                     <w:rPr>
                       <w:rFonts w:ascii="Times New Roman" w:hAnsi="Times New Roman" w:cs="Times New Roman"/>
                     </w:rPr>
@@ -618,126 +637,28 @@
                     <w:rPr>
                       <w:rFonts w:ascii="Times New Roman" w:hAnsi="Times New Roman" w:cs="Times New Roman"/>
                     </w:rPr>
-                    <w:t xml:space="preserve">The </w:t>
+                    <w:t>Start Menu is Displayed to the user</w:t>
                   </w:r>
                   <w:r>
                     <w:rPr>
                       <w:rFonts w:ascii="Times New Roman" w:hAnsi="Times New Roman" w:cs="Times New Roman"/>
                     </w:rPr>
-                    <w:t>user</w:t>
+                    <w:t>.</w:t>
                   </w:r>
                   <w:r>
                     <w:rPr>
                       <w:rFonts w:ascii="Times New Roman" w:hAnsi="Times New Roman" w:cs="Times New Roman"/>
                     </w:rPr>
-                    <w:t xml:space="preserve"> </w:t>
-                  </w:r>
-                  <w:r>
-                    <w:rPr>
-                      <w:rFonts w:ascii="Times New Roman" w:hAnsi="Times New Roman" w:cs="Times New Roman"/>
-                    </w:rPr>
-                    <w:t>selects an option from the main menu.</w:t>
+                    <w:br/>
                   </w:r>
                 </w:p>
-                <w:p>
-                  <w:pPr>
-                    <w:pStyle w:val="ListParagraph"/>
-                    <w:rPr>
-                      <w:rFonts w:ascii="Times New Roman" w:hAnsi="Times New Roman" w:cs="Times New Roman"/>
-                    </w:rPr>
-                  </w:pPr>
-                </w:p>
-                <w:p>
-                  <w:pPr>
-                    <w:rPr>
-                      <w:rFonts w:ascii="Times New Roman" w:hAnsi="Times New Roman" w:cs="Times New Roman"/>
-                    </w:rPr>
-                  </w:pPr>
-                </w:p>
-                <w:p>
-                  <w:pPr>
-                    <w:ind w:left="360"/>
-                    <w:rPr>
-                      <w:rFonts w:ascii="Times New Roman" w:hAnsi="Times New Roman" w:cs="Times New Roman"/>
-                    </w:rPr>
-                  </w:pPr>
-                </w:p>
-                <w:p>
-                  <w:pPr>
-                    <w:ind w:left="360"/>
-                    <w:rPr>
-                      <w:rFonts w:ascii="Times New Roman" w:hAnsi="Times New Roman" w:cs="Times New Roman"/>
-                    </w:rPr>
-                  </w:pPr>
-                </w:p>
-                <w:p>
-                  <w:pPr>
-                    <w:ind w:left="360"/>
-                    <w:rPr>
-                      <w:rFonts w:ascii="Times New Roman" w:hAnsi="Times New Roman" w:cs="Times New Roman"/>
-                    </w:rPr>
-                  </w:pPr>
-                </w:p>
-                <w:p>
-                  <w:pPr>
-                    <w:rPr>
-                      <w:rFonts w:ascii="Times New Roman" w:hAnsi="Times New Roman" w:cs="Times New Roman"/>
-                    </w:rPr>
-                  </w:pPr>
-                </w:p>
               </w:tc>
+            </w:tr>
+            <w:tr>
               <w:tc>
                 <w:tcPr>
-                  <w:tcW w:w="4673" w:type="dxa"/>
+                  <w:tcW w:w="4672" w:type="dxa"/>
                 </w:tcPr>
-                <w:p>
-                  <w:pPr>
-                    <w:pStyle w:val="ListParagraph"/>
-                    <w:rPr>
-                      <w:rFonts w:ascii="Times New Roman" w:hAnsi="Times New Roman" w:cs="Times New Roman"/>
-                    </w:rPr>
-                  </w:pPr>
-                </w:p>
-                <w:p>
-                  <w:pPr>
-                    <w:pStyle w:val="ListParagraph"/>
-                    <w:rPr>
-                      <w:rFonts w:ascii="Times New Roman" w:hAnsi="Times New Roman" w:cs="Times New Roman"/>
-                    </w:rPr>
-                  </w:pPr>
-                </w:p>
-                <w:p>
-                  <w:pPr>
-                    <w:pStyle w:val="ListParagraph"/>
-                    <w:rPr>
-                      <w:rFonts w:ascii="Times New Roman" w:hAnsi="Times New Roman" w:cs="Times New Roman"/>
-                    </w:rPr>
-                  </w:pPr>
-                </w:p>
-                <w:p>
-                  <w:pPr>
-                    <w:pStyle w:val="ListParagraph"/>
-                    <w:rPr>
-                      <w:rFonts w:ascii="Times New Roman" w:hAnsi="Times New Roman" w:cs="Times New Roman"/>
-                    </w:rPr>
-                  </w:pPr>
-                </w:p>
-                <w:p>
-                  <w:pPr>
-                    <w:pStyle w:val="ListParagraph"/>
-                    <w:rPr>
-                      <w:rFonts w:ascii="Times New Roman" w:hAnsi="Times New Roman" w:cs="Times New Roman"/>
-                    </w:rPr>
-                  </w:pPr>
-                </w:p>
-                <w:p>
-                  <w:pPr>
-                    <w:pStyle w:val="ListParagraph"/>
-                    <w:rPr>
-                      <w:rFonts w:ascii="Times New Roman" w:hAnsi="Times New Roman" w:cs="Times New Roman"/>
-                    </w:rPr>
-                  </w:pPr>
-                </w:p>
                 <w:p>
                   <w:pPr>
                     <w:pStyle w:val="ListParagraph"/>
@@ -753,9 +674,81 @@
                     <w:rPr>
                       <w:rFonts w:ascii="Times New Roman" w:hAnsi="Times New Roman" w:cs="Times New Roman"/>
                     </w:rPr>
-                    <w:t>The program shows new UI appropriate to what the user selected.</w:t>
+                    <w:t>User select to start the game.</w:t>
                   </w:r>
                 </w:p>
+                <w:p>
+                  <w:pPr>
+                    <w:ind w:left="360"/>
+                    <w:rPr>
+                      <w:rFonts w:ascii="Times New Roman" w:hAnsi="Times New Roman" w:cs="Times New Roman"/>
+                    </w:rPr>
+                  </w:pPr>
+                </w:p>
+                <w:p>
+                  <w:pPr>
+                    <w:pStyle w:val="ListParagraph"/>
+                    <w:rPr>
+                      <w:rFonts w:ascii="Times New Roman" w:hAnsi="Times New Roman" w:cs="Times New Roman"/>
+                    </w:rPr>
+                  </w:pPr>
+                </w:p>
+              </w:tc>
+              <w:tc>
+                <w:tcPr>
+                  <w:tcW w:w="4673" w:type="dxa"/>
+                </w:tcPr>
+                <w:p>
+                  <w:pPr>
+                    <w:rPr>
+                      <w:rFonts w:ascii="Times New Roman" w:hAnsi="Times New Roman" w:cs="Times New Roman"/>
+                    </w:rPr>
+                  </w:pPr>
+                </w:p>
+                <w:p>
+                  <w:pPr>
+                    <w:rPr>
+                      <w:rFonts w:ascii="Times New Roman" w:hAnsi="Times New Roman" w:cs="Times New Roman"/>
+                    </w:rPr>
+                  </w:pPr>
+                  <w:r>
+                    <w:rPr>
+                      <w:rFonts w:ascii="Times New Roman" w:hAnsi="Times New Roman" w:cs="Times New Roman"/>
+                    </w:rPr>
+                    <w:t xml:space="preserve">      4.    User can play the game</w:t>
+                  </w:r>
+                  <w:r>
+                    <w:rPr>
+                      <w:rFonts w:ascii="Times New Roman" w:hAnsi="Times New Roman" w:cs="Times New Roman"/>
+                    </w:rPr>
+                    <w:t>.</w:t>
+                  </w:r>
+                  <w:r>
+                    <w:rPr>
+                      <w:rFonts w:ascii="Times New Roman" w:hAnsi="Times New Roman" w:cs="Times New Roman"/>
+                    </w:rPr>
+                    <w:t xml:space="preserve"> </w:t>
+                  </w:r>
+                </w:p>
+              </w:tc>
+            </w:tr>
+            <w:tr>
+              <w:tc>
+                <w:tcPr>
+                  <w:tcW w:w="4672" w:type="dxa"/>
+                </w:tcPr>
+                <w:p>
+                  <w:pPr>
+                    <w:rPr>
+                      <w:rFonts w:ascii="Times New Roman" w:hAnsi="Times New Roman" w:cs="Times New Roman"/>
+                    </w:rPr>
+                  </w:pPr>
+                </w:p>
+              </w:tc>
+              <w:tc>
+                <w:tcPr>
+                  <w:tcW w:w="4673" w:type="dxa"/>
+                </w:tcPr>
                 <w:p>
                   <w:pPr>
                     <w:rPr>
@@ -822,14 +815,64 @@
                 <w:rFonts w:ascii="Times New Roman" w:hAnsi="Times New Roman" w:cs="Times New Roman"/>
               </w:rPr>
             </w:pPr>
+            <w:r>
+              <w:rPr>
+                <w:rFonts w:ascii="Times New Roman" w:hAnsi="Times New Roman" w:cs="Times New Roman"/>
+              </w:rPr>
+              <w:t xml:space="preserve"> </w:t>
+            </w:r>
+          </w:p>
+        </w:tc>
+      </w:tr>
+      <w:tr>
+        <w:tc>
+          <w:tcPr>
+            <w:tcW w:w="9576" w:type="dxa"/>
+            <w:gridSpan w:val="2"/>
+            <w:tcBorders>
+              <w:top w:val="nil"/>
+              <w:bottom w:val="nil"/>
+            </w:tcBorders>
+          </w:tcPr>
+          <w:p>
+            <w:pPr>
+              <w:rPr>
+                <w:rFonts w:ascii="Times New Roman" w:hAnsi="Times New Roman" w:cs="Times New Roman"/>
+              </w:rPr>
+            </w:pPr>
+            <w:r>
+              <w:rPr>
+                <w:rFonts w:ascii="Times New Roman" w:hAnsi="Times New Roman" w:cs="Times New Roman"/>
+              </w:rPr>
+              <w:t>Line: 3</w:t>
+            </w:r>
+          </w:p>
+          <w:p>
+            <w:pPr>
+              <w:rPr>
+                <w:rFonts w:ascii="Times New Roman" w:hAnsi="Times New Roman" w:cs="Times New Roman"/>
+              </w:rPr>
+            </w:pPr>
+            <w:r>
+              <w:rPr>
+                <w:rFonts w:ascii="Times New Roman" w:hAnsi="Times New Roman" w:cs="Times New Roman"/>
+              </w:rPr>
+              <w:t xml:space="preserve">         User select exit</w:t>
+            </w:r>
+            <w:r>
+              <w:rPr>
+                <w:rFonts w:ascii="Times New Roman" w:hAnsi="Times New Roman" w:cs="Times New Roman"/>
+              </w:rPr>
+              <w:t xml:space="preserve"> to end program</w:t>
+            </w:r>
+            <w:r>
+              <w:rPr>
+                <w:rFonts w:ascii="Times New Roman" w:hAnsi="Times New Roman" w:cs="Times New Roman"/>
+              </w:rPr>
+              <w:t>.</w:t>
+            </w:r>
             <w:bookmarkStart w:id="0" w:name="_GoBack"/>
             <w:bookmarkEnd w:id="0"/>
-            <w:r>
-              <w:rPr>
-                <w:rFonts w:ascii="Times New Roman" w:hAnsi="Times New Roman" w:cs="Times New Roman"/>
-              </w:rPr>
-              <w:t xml:space="preserve"> </w:t>
-            </w:r>
           </w:p>
         </w:tc>
       </w:tr>
@@ -4102,7 +4145,7 @@
 </file>
 
 <file path=customXml/itemProps1.xml><?xml version="1.0" encoding="utf-8"?>
-<ds:datastoreItem xmlns:ds="http://schemas.openxmlformats.org/officeDocument/2006/customXml" ds:itemID="{CA39F313-0033-4633-9453-991238B54808}">
+<ds:datastoreItem xmlns:ds="http://schemas.openxmlformats.org/officeDocument/2006/customXml" ds:itemID="{E0414471-34A8-47F7-B404-35B99852CEB3}">
   <ds:schemaRefs>
     <ds:schemaRef ds:uri="http://schemas.openxmlformats.org/officeDocument/2006/bibliography"/>
   </ds:schemaRefs>

</xml_diff>